<commit_message>
Finish Prog 4 - exam practice
</commit_message>
<xml_diff>
--- a/Programming 4/Exam Preparation/IN628 Programming 4 – Practice Exam 2019.docx
+++ b/Programming 4/Exam Preparation/IN628 Programming 4 – Practice Exam 2019.docx
@@ -501,19 +501,7 @@
         <w:rPr>
           <w:lang w:val="en-AU"/>
         </w:rPr>
-        <w:t xml:space="preserve">Rewrite the </w:t>
-      </w:r>
-      <w:r>
-        <w:rPr>
-          <w:lang w:val="en-AU"/>
-        </w:rPr>
-        <w:t>code above</w:t>
-      </w:r>
-      <w:r>
-        <w:rPr>
-          <w:lang w:val="en-AU"/>
-        </w:rPr>
-        <w:t xml:space="preserve"> to use a list comprehension to generate the numbers list.</w:t>
+        <w:t>Rewrite the code above to use a list comprehension to generate the numbers list.</w:t>
       </w:r>
     </w:p>
     <w:p>
@@ -618,19 +606,7 @@
         <w:rPr>
           <w:lang w:val="en-AU"/>
         </w:rPr>
-        <w:t xml:space="preserve">Sketch an FSM for the behaviour of Dr. Polluto. Be sure to label your diagram clearly. Be careful to include only those features of the game as described above which </w:t>
-      </w:r>
-      <w:r>
-        <w:rPr>
-          <w:lang w:val="en-AU"/>
-        </w:rPr>
-        <w:t>belong</w:t>
-      </w:r>
-      <w:r>
-        <w:rPr>
-          <w:lang w:val="en-AU"/>
-        </w:rPr>
-        <w:t xml:space="preserve"> in Dr. Polluto’s FSM.</w:t>
+        <w:t>Sketch an FSM for the behaviour of Dr. Polluto. Be sure to label your diagram clearly. Be careful to include only those features of the game as described above which belong in Dr. Polluto’s FSM.</w:t>
       </w:r>
     </w:p>
     <w:p>
@@ -896,6 +872,10 @@
         </w:rPr>
       </w:pPr>
       <w:r>
+        <w:rPr>
+          <w:noProof/>
+          <w:lang w:eastAsia="en-GB"/>
+        </w:rPr>
         <w:drawing>
           <wp:inline distT="0" distB="0" distL="0" distR="0" wp14:anchorId="661339A0" wp14:editId="638A31F2">
             <wp:extent cx="2548723" cy="866140"/>
@@ -1035,6 +1015,12 @@
         </w:rPr>
         <w:t>If a data member is created outside any method, they are __________</w:t>
       </w:r>
+      <w:r>
+        <w:rPr>
+          <w:lang w:val="en-AU"/>
+        </w:rPr>
+        <w:t>.</w:t>
+      </w:r>
     </w:p>
     <w:p>
       <w:pPr>
@@ -1062,6 +1048,12 @@
         </w:rPr>
         <w:t>If a data member is created inside a method without prefix, they are __________</w:t>
       </w:r>
+      <w:r>
+        <w:rPr>
+          <w:lang w:val="en-AU"/>
+        </w:rPr>
+        <w:t>.</w:t>
+      </w:r>
     </w:p>
     <w:p>
       <w:pPr>
@@ -1086,6 +1078,12 @@
           <w:lang w:val="en-AU"/>
         </w:rPr>
         <w:t>If a data member is declared inside a method and prefaced with self, they are __________</w:t>
+      </w:r>
+      <w:r>
+        <w:rPr>
+          <w:lang w:val="en-AU"/>
+        </w:rPr>
+        <w:t>.</w:t>
       </w:r>
     </w:p>
     <w:p>
@@ -1476,6 +1474,7 @@
           <w:lang w:val="en-AU"/>
         </w:rPr>
       </w:pPr>
+      <w:bookmarkStart w:id="0" w:name="_GoBack"/>
       <w:r>
         <w:rPr>
           <w:lang w:val="en-AU"/>
@@ -1557,17 +1556,10 @@
         <w:rPr>
           <w:lang w:val="en-AU"/>
         </w:rPr>
-        <w:t>NotImple</w:t>
-      </w:r>
-      <w:bookmarkStart w:id="0" w:name="_GoBack"/>
-      <w:bookmarkEnd w:id="0"/>
-      <w:r>
-        <w:rPr>
-          <w:lang w:val="en-AU"/>
-        </w:rPr>
-        <w:t>mentedException</w:t>
-      </w:r>
-    </w:p>
+        <w:t>NotImplementedException</w:t>
+      </w:r>
+    </w:p>
+    <w:bookmarkEnd w:id="0"/>
     <w:sectPr>
       <w:pgSz w:w="11900" w:h="16840"/>
       <w:pgMar w:top="1440" w:right="1440" w:bottom="1440" w:left="1440" w:header="708" w:footer="708" w:gutter="0"/>
@@ -3227,6 +3219,7 @@
   <w:style w:type="character" w:default="1" w:styleId="DefaultParagraphFont">
     <w:name w:val="Default Paragraph Font"/>
     <w:uiPriority w:val="1"/>
+    <w:semiHidden/>
     <w:unhideWhenUsed/>
   </w:style>
   <w:style w:type="table" w:default="1" w:styleId="TableNormal">

</xml_diff>